<commit_message>
Commit de 06/05/2022-23h23m11s and 23:23:11,77
</commit_message>
<xml_diff>
--- a/Instalar as dependências para o projeto.docx
+++ b/Instalar as dependências para o projeto.docx
@@ -16,8 +16,6 @@
         </w:rPr>
         <w:t>Instalar: Mongo, Visual</w:t>
       </w:r>
-      <w:bookmarkStart w:id="0" w:name="_GoBack"/>
-      <w:bookmarkEnd w:id="0"/>
     </w:p>
     <w:p>
       <w:pPr>
@@ -480,43 +478,50 @@
       <w:proofErr w:type="spellEnd"/>
     </w:p>
     <w:p>
+      <w:r>
+        <w:lastRenderedPageBreak/>
+        <w:t>“</w:t>
+      </w:r>
+      <w:r>
+        <w:t>C:\</w:t>
+      </w:r>
+      <w:proofErr w:type="spellStart"/>
+      <w:r>
+        <w:t>Program</w:t>
+      </w:r>
+      <w:proofErr w:type="spellEnd"/>
+      <w:r>
+        <w:t xml:space="preserve"> Files\</w:t>
+      </w:r>
+      <w:proofErr w:type="spellStart"/>
+      <w:r>
+        <w:t>MongoDB</w:t>
+      </w:r>
+      <w:proofErr w:type="spellEnd"/>
+      <w:r>
+        <w:t>\Server\5.0\bin\mongo"</w:t>
+      </w:r>
+    </w:p>
+    <w:p>
+      <w:r>
+        <w:t xml:space="preserve">use </w:t>
+      </w:r>
+      <w:proofErr w:type="spellStart"/>
+      <w:r>
+        <w:t>baserequisicoes</w:t>
+      </w:r>
+      <w:proofErr w:type="spellEnd"/>
+    </w:p>
+    <w:p>
+      <w:bookmarkStart w:id="0" w:name="_GoBack"/>
+      <w:proofErr w:type="spellStart"/>
       <w:proofErr w:type="gramStart"/>
       <w:r>
-        <w:lastRenderedPageBreak/>
-        <w:t>C:\Program Files</w:t>
-      </w:r>
+        <w:t>db.createUser</w:t>
+      </w:r>
+      <w:proofErr w:type="spellEnd"/>
       <w:proofErr w:type="gramEnd"/>
       <w:r>
-        <w:t>\</w:t>
-      </w:r>
-      <w:proofErr w:type="spellStart"/>
-      <w:r>
-        <w:t>MongoDB</w:t>
-      </w:r>
-      <w:proofErr w:type="spellEnd"/>
-      <w:r>
-        <w:t>\Server\5.0\bin\mongo"</w:t>
-      </w:r>
-    </w:p>
-    <w:p>
-      <w:r>
-        <w:t xml:space="preserve">use </w:t>
-      </w:r>
-      <w:proofErr w:type="spellStart"/>
-      <w:r>
-        <w:t>baserequisicoes</w:t>
-      </w:r>
-      <w:proofErr w:type="spellEnd"/>
-    </w:p>
-    <w:p>
-      <w:proofErr w:type="spellStart"/>
-      <w:proofErr w:type="gramStart"/>
-      <w:r>
-        <w:t>db.createUser</w:t>
-      </w:r>
-      <w:proofErr w:type="spellEnd"/>
-      <w:proofErr w:type="gramEnd"/>
-      <w:r>
         <w:t xml:space="preserve">( { </w:t>
       </w:r>
       <w:proofErr w:type="spellStart"/>
@@ -584,6 +589,7 @@
         <w:t>: "admin" } ] } );</w:t>
       </w:r>
     </w:p>
+    <w:bookmarkEnd w:id="0"/>
     <w:p>
       <w:pPr>
         <w:rPr>

</xml_diff>